<commit_message>
fixed json and erd
</commit_message>
<xml_diff>
--- a/Design/Requirements/Requirements.docx
+++ b/Design/Requirements/Requirements.docx
@@ -469,7 +469,7 @@
           <w:color w:val="4a86e8"/>
           <w:rtl w:val="0"/>
         </w:rPr>
-        <w:t xml:space="preserve">password, contacts.</w:t>
+        <w:t xml:space="preserve">password.</w:t>
       </w:r>
       <w:r>
         <w:rPr>
@@ -537,7 +537,22 @@
           <w:color w:val="242424"/>
           <w:rtl w:val="0"/>
         </w:rPr>
-        <w:t xml:space="preserve">user attributes.</w:t>
+        <w:t xml:space="preserve">user attributes and</w:t>
+      </w:r>
+      <w:r>
+        <w:rPr>
+          <w:b w:val="1"/>
+          <w:color w:val="4a86e8"/>
+          <w:rtl w:val="0"/>
+        </w:rPr>
+        <w:t xml:space="preserve"> User contacts</w:t>
+      </w:r>
+      <w:r>
+        <w:rPr>
+          <w:color w:val="242424"/>
+          <w:rtl w:val="0"/>
+        </w:rPr>
+        <w:t xml:space="preserve">.</w:t>
       </w:r>
       <w:r>
         <w:rPr>
@@ -578,7 +593,7 @@
           <w:color w:val="4a86e8"/>
           <w:rtl w:val="0"/>
         </w:rPr>
-        <w:t xml:space="preserve">Contacts</w:t>
+        <w:t xml:space="preserve">User contacts</w:t>
       </w:r>
       <w:r>
         <w:rPr>
@@ -638,22 +653,7 @@
           <w:color w:val="4a86e8"/>
           <w:rtl w:val="0"/>
         </w:rPr>
-        <w:t xml:space="preserve">apartment</w:t>
-      </w:r>
-      <w:r>
-        <w:rPr>
-          <w:color w:val="242424"/>
-          <w:rtl w:val="0"/>
-        </w:rPr>
-        <w:t xml:space="preserve"> and</w:t>
-      </w:r>
-      <w:r>
-        <w:rPr>
-          <w:i w:val="1"/>
-          <w:color w:val="4a86e8"/>
-          <w:rtl w:val="0"/>
-        </w:rPr>
-        <w:t xml:space="preserve"> phone number</w:t>
+        <w:t xml:space="preserve">apartment, phone number, user</w:t>
       </w:r>
       <w:r>
         <w:rPr>
@@ -708,91 +708,49 @@
         <w:jc w:val="left"/>
         <w:rPr>
           <w:color w:val="242424"/>
-          <w:u w:val="none"/>
-        </w:rPr>
-      </w:pPr>
-      <w:r>
-        <w:rPr>
-          <w:b w:val="1"/>
-          <w:color w:val="4a86e8"/>
-          <w:rtl w:val="0"/>
-        </w:rPr>
-        <w:t xml:space="preserve">S</w:t>
-      </w:r>
-      <w:r>
-        <w:rPr>
-          <w:b w:val="1"/>
-          <w:color w:val="4a86e8"/>
-          <w:rtl w:val="0"/>
-        </w:rPr>
-        <w:t xml:space="preserve">portclub </w:t>
-      </w:r>
-      <w:r>
-        <w:rPr>
-          <w:color w:val="242424"/>
-          <w:rtl w:val="0"/>
-        </w:rPr>
-        <w:t xml:space="preserve">is any visitor registered on the platform as sportclub</w:t>
-      </w:r>
-      <w:r>
-        <w:rPr>
-          <w:color w:val="242424"/>
-          <w:rtl w:val="0"/>
-        </w:rPr>
-        <w:t xml:space="preserve">. </w:t>
-      </w:r>
-      <w:r>
-        <w:rPr>
-          <w:b w:val="1"/>
-          <w:color w:val="4a86e8"/>
-          <w:rtl w:val="0"/>
-        </w:rPr>
-        <w:t xml:space="preserve">Sportclub </w:t>
-      </w:r>
-      <w:r>
-        <w:rPr>
-          <w:color w:val="242424"/>
-          <w:rtl w:val="0"/>
-        </w:rPr>
-        <w:t xml:space="preserve">has the following attributes: </w:t>
-      </w:r>
-      <w:r>
-        <w:rPr>
-          <w:i w:val="1"/>
-          <w:color w:val="4a86e8"/>
-          <w:rtl w:val="0"/>
-        </w:rPr>
-        <w:t xml:space="preserve">email</w:t>
-      </w:r>
-      <w:r>
-        <w:rPr>
-          <w:color w:val="242424"/>
-          <w:rtl w:val="0"/>
-        </w:rPr>
-        <w:t xml:space="preserve">, </w:t>
-      </w:r>
-      <w:r>
-        <w:rPr>
-          <w:i w:val="1"/>
-          <w:color w:val="4a86e8"/>
-          <w:rtl w:val="0"/>
-        </w:rPr>
-        <w:t xml:space="preserve">name</w:t>
-      </w:r>
-      <w:r>
-        <w:rPr>
-          <w:color w:val="242424"/>
-          <w:rtl w:val="0"/>
-        </w:rPr>
-        <w:t xml:space="preserve">, </w:t>
-      </w:r>
-      <w:r>
-        <w:rPr>
-          <w:i w:val="1"/>
-          <w:color w:val="4a86e8"/>
-          <w:rtl w:val="0"/>
-        </w:rPr>
-        <w:t xml:space="preserve">password, working hours, contacts, activities.</w:t>
+        </w:rPr>
+      </w:pPr>
+      <w:r>
+        <w:rPr>
+          <w:b w:val="1"/>
+          <w:color w:val="4a86e8"/>
+          <w:rtl w:val="0"/>
+        </w:rPr>
+        <w:t xml:space="preserve">User</w:t>
+      </w:r>
+      <w:r>
+        <w:rPr>
+          <w:color w:val="242424"/>
+          <w:rtl w:val="0"/>
+        </w:rPr>
+        <w:t xml:space="preserve"> can </w:t>
+      </w:r>
+      <w:r>
+        <w:rPr>
+          <w:color w:val="4a86e8"/>
+          <w:sz w:val="24"/>
+          <w:szCs w:val="24"/>
+          <w:u w:val="single"/>
+          <w:rtl w:val="0"/>
+        </w:rPr>
+        <w:t xml:space="preserve">e</w:t>
+      </w:r>
+      <w:r>
+        <w:rPr>
+          <w:color w:val="4a86e8"/>
+          <w:sz w:val="24"/>
+          <w:szCs w:val="24"/>
+          <w:u w:val="single"/>
+          <w:rtl w:val="0"/>
+        </w:rPr>
+        <w:t xml:space="preserve">dit user contact information</w:t>
+      </w:r>
+      <w:r>
+        <w:rPr>
+          <w:color w:val="242424"/>
+          <w:rtl w:val="0"/>
+        </w:rPr>
+        <w:t xml:space="preserve"> and change all his entity attributes or only chosen ones.</w:t>
       </w:r>
       <w:r>
         <w:rPr>
@@ -823,53 +781,97 @@
         <w:jc w:val="left"/>
         <w:rPr>
           <w:color w:val="242424"/>
-          <w:u w:val="none"/>
-        </w:rPr>
-      </w:pPr>
-      <w:r>
-        <w:rPr>
-          <w:b w:val="1"/>
-          <w:color w:val="4a86e8"/>
-          <w:rtl w:val="0"/>
-        </w:rPr>
-        <w:t xml:space="preserve">Sportclub</w:t>
-      </w:r>
-      <w:r>
-        <w:rPr>
-          <w:color w:val="242424"/>
-          <w:rtl w:val="0"/>
-        </w:rPr>
-        <w:t xml:space="preserve"> </w:t>
-      </w:r>
-      <w:r>
-        <w:rPr>
-          <w:color w:val="4a86e8"/>
-          <w:u w:val="single"/>
-          <w:rtl w:val="0"/>
-        </w:rPr>
-        <w:t xml:space="preserve">registration</w:t>
-      </w:r>
-      <w:r>
-        <w:rPr>
-          <w:color w:val="242424"/>
-          <w:rtl w:val="0"/>
-        </w:rPr>
-        <w:t xml:space="preserve"> requires: all sportclub attributes and a list of </w:t>
-      </w:r>
-      <w:r>
-        <w:rPr>
-          <w:b w:val="1"/>
-          <w:color w:val="4a86e8"/>
-          <w:rtl w:val="0"/>
-        </w:rPr>
-        <w:t xml:space="preserve">card types</w:t>
-      </w:r>
-      <w:r>
-        <w:rPr>
-          <w:color w:val="242424"/>
-          <w:rtl w:val="0"/>
-        </w:rPr>
-        <w:t xml:space="preserve"> that will allow users to access the activities of this sportclub. </w:t>
+        </w:rPr>
+      </w:pPr>
+      <w:r>
+        <w:rPr>
+          <w:b w:val="1"/>
+          <w:color w:val="4a86e8"/>
+          <w:rtl w:val="0"/>
+        </w:rPr>
+        <w:t xml:space="preserve">S</w:t>
+      </w:r>
+      <w:r>
+        <w:rPr>
+          <w:b w:val="1"/>
+          <w:color w:val="4a86e8"/>
+          <w:rtl w:val="0"/>
+        </w:rPr>
+        <w:t xml:space="preserve">portclub </w:t>
+      </w:r>
+      <w:r>
+        <w:rPr>
+          <w:color w:val="242424"/>
+          <w:rtl w:val="0"/>
+        </w:rPr>
+        <w:t xml:space="preserve">is any visitor registered on the platform as sportclub</w:t>
+      </w:r>
+      <w:r>
+        <w:rPr>
+          <w:color w:val="242424"/>
+          <w:rtl w:val="0"/>
+        </w:rPr>
+        <w:t xml:space="preserve">. </w:t>
+      </w:r>
+      <w:r>
+        <w:rPr>
+          <w:b w:val="1"/>
+          <w:color w:val="4a86e8"/>
+          <w:rtl w:val="0"/>
+        </w:rPr>
+        <w:t xml:space="preserve">Sportclub </w:t>
+      </w:r>
+      <w:r>
+        <w:rPr>
+          <w:color w:val="242424"/>
+          <w:rtl w:val="0"/>
+        </w:rPr>
+        <w:t xml:space="preserve">has the following attributes: </w:t>
+      </w:r>
+      <w:r>
+        <w:rPr>
+          <w:i w:val="1"/>
+          <w:color w:val="4a86e8"/>
+          <w:rtl w:val="0"/>
+        </w:rPr>
+        <w:t xml:space="preserve">email</w:t>
+      </w:r>
+      <w:r>
+        <w:rPr>
+          <w:color w:val="242424"/>
+          <w:rtl w:val="0"/>
+        </w:rPr>
+        <w:t xml:space="preserve">, </w:t>
+      </w:r>
+      <w:r>
+        <w:rPr>
+          <w:i w:val="1"/>
+          <w:color w:val="4a86e8"/>
+          <w:rtl w:val="0"/>
+        </w:rPr>
+        <w:t xml:space="preserve">name</w:t>
+      </w:r>
+      <w:r>
+        <w:rPr>
+          <w:color w:val="242424"/>
+          <w:rtl w:val="0"/>
+        </w:rPr>
+        <w:t xml:space="preserve">, </w:t>
+      </w:r>
+      <w:r>
+        <w:rPr>
+          <w:i w:val="1"/>
+          <w:color w:val="4a86e8"/>
+          <w:rtl w:val="0"/>
+        </w:rPr>
+        <w:t xml:space="preserve">password.</w:t>
+      </w:r>
+      <w:r>
+        <w:rPr>
+          <w:color w:val="242424"/>
+          <w:rtl w:val="0"/>
+        </w:rPr>
+        <w:t xml:space="preserve">    </w:t>
       </w:r>
     </w:p>
     <w:p>
@@ -908,62 +910,152 @@
       </w:r>
       <w:r>
         <w:rPr>
-          <w:color w:val="4a86e8"/>
+          <w:color w:val="242424"/>
           <w:rtl w:val="0"/>
         </w:rPr>
         <w:t xml:space="preserve"> </w:t>
       </w:r>
       <w:r>
         <w:rPr>
-          <w:color w:val="242424"/>
-          <w:rtl w:val="0"/>
-        </w:rPr>
-        <w:t xml:space="preserve">has the possibility to </w:t>
-      </w:r>
-      <w:r>
-        <w:rPr>
           <w:color w:val="4a86e8"/>
           <w:u w:val="single"/>
           <w:rtl w:val="0"/>
         </w:rPr>
-        <w:t xml:space="preserve">add</w:t>
-      </w:r>
-      <w:r>
-        <w:rPr>
-          <w:color w:val="242424"/>
-          <w:rtl w:val="0"/>
-        </w:rPr>
-        <w:t xml:space="preserve"> or </w:t>
-      </w:r>
-      <w:r>
-        <w:rPr>
-          <w:color w:val="4a86e8"/>
+        <w:t xml:space="preserve">registration</w:t>
+      </w:r>
+      <w:r>
+        <w:rPr>
+          <w:color w:val="242424"/>
+          <w:rtl w:val="0"/>
+        </w:rPr>
+        <w:t xml:space="preserve"> requires: all sportclub attributes,</w:t>
+      </w:r>
+      <w:r>
+        <w:rPr>
+          <w:b w:val="1"/>
+          <w:color w:val="4a86e8"/>
+          <w:rtl w:val="0"/>
+        </w:rPr>
+        <w:t xml:space="preserve"> sportclub contacts, activities </w:t>
+      </w:r>
+      <w:r>
+        <w:rPr>
+          <w:color w:val="242424"/>
+          <w:rtl w:val="0"/>
+        </w:rPr>
+        <w:t xml:space="preserve">of a new club and a list of </w:t>
+      </w:r>
+      <w:r>
+        <w:rPr>
+          <w:b w:val="1"/>
+          <w:color w:val="4a86e8"/>
+          <w:rtl w:val="0"/>
+        </w:rPr>
+        <w:t xml:space="preserve">card types</w:t>
+      </w:r>
+      <w:r>
+        <w:rPr>
+          <w:color w:val="242424"/>
+          <w:rtl w:val="0"/>
+        </w:rPr>
+        <w:t xml:space="preserve"> that will allow users to access the activities of this sportclub. </w:t>
+      </w:r>
+    </w:p>
+    <w:p>
+      <w:pPr>
+        <w:numPr>
+          <w:ilvl w:val="0"/>
+          <w:numId w:val="1"/>
+        </w:numPr>
+        <w:shd w:fill="ffffff" w:val="clear"/>
+        <w:spacing w:after="0" w:afterAutospacing="0" w:before="0" w:beforeAutospacing="0" w:lineRule="auto"/>
+        <w:ind w:left="720" w:hanging="360"/>
+        <w:rPr>
+          <w:color w:val="242424"/>
+        </w:rPr>
+      </w:pPr>
+      <w:r>
+        <w:rPr>
+          <w:b w:val="1"/>
+          <w:color w:val="4a86e8"/>
+          <w:rtl w:val="0"/>
+        </w:rPr>
+        <w:t xml:space="preserve">Sportclub contacts</w:t>
+      </w:r>
+      <w:r>
+        <w:rPr>
+          <w:color w:val="242424"/>
+          <w:rtl w:val="0"/>
+        </w:rPr>
+        <w:t xml:space="preserve"> should contain: </w:t>
+      </w:r>
+      <w:r>
+        <w:rPr>
+          <w:i w:val="1"/>
+          <w:color w:val="4a86e8"/>
+          <w:rtl w:val="0"/>
+        </w:rPr>
+        <w:t xml:space="preserve">working hours, phone number, sportclub</w:t>
+      </w:r>
+      <w:r>
+        <w:rPr>
+          <w:color w:val="242424"/>
+          <w:rtl w:val="0"/>
+        </w:rPr>
+        <w:t xml:space="preserve">. Where everything is required.</w:t>
+      </w:r>
+    </w:p>
+    <w:p>
+      <w:pPr>
+        <w:numPr>
+          <w:ilvl w:val="0"/>
+          <w:numId w:val="1"/>
+        </w:numPr>
+        <w:shd w:fill="ffffff" w:val="clear"/>
+        <w:spacing w:after="0" w:afterAutospacing="0" w:before="0" w:beforeAutospacing="0" w:lineRule="auto"/>
+        <w:ind w:left="720" w:hanging="360"/>
+        <w:rPr>
+          <w:color w:val="242424"/>
+        </w:rPr>
+      </w:pPr>
+      <w:r>
+        <w:rPr>
+          <w:b w:val="1"/>
+          <w:color w:val="4a86e8"/>
+          <w:rtl w:val="0"/>
+        </w:rPr>
+        <w:t xml:space="preserve">Sportclub</w:t>
+      </w:r>
+      <w:r>
+        <w:rPr>
+          <w:color w:val="242424"/>
+          <w:rtl w:val="0"/>
+        </w:rPr>
+        <w:t xml:space="preserve"> </w:t>
+      </w:r>
+      <w:r>
+        <w:rPr>
+          <w:color w:val="242424"/>
+          <w:rtl w:val="0"/>
+        </w:rPr>
+        <w:t xml:space="preserve">can </w:t>
+      </w:r>
+      <w:r>
+        <w:rPr>
+          <w:color w:val="4a86e8"/>
+          <w:sz w:val="24"/>
+          <w:szCs w:val="24"/>
           <w:u w:val="single"/>
           <w:rtl w:val="0"/>
         </w:rPr>
-        <w:t xml:space="preserve">remove</w:t>
-      </w:r>
-      <w:r>
-        <w:rPr>
-          <w:color w:val="242424"/>
-          <w:rtl w:val="0"/>
-        </w:rPr>
-        <w:t xml:space="preserve"> its </w:t>
-      </w:r>
-      <w:r>
-        <w:rPr>
-          <w:b w:val="1"/>
-          <w:color w:val="4a86e8"/>
-          <w:rtl w:val="0"/>
-        </w:rPr>
-        <w:t xml:space="preserve">activities</w:t>
-      </w:r>
-      <w:r>
-        <w:rPr>
-          <w:color w:val="242424"/>
-          <w:rtl w:val="0"/>
-        </w:rPr>
-        <w:t xml:space="preserve">.</w:t>
+        <w:t xml:space="preserve">edit sportclub contact information</w:t>
+      </w:r>
+      <w:r>
+        <w:rPr>
+          <w:color w:val="242424"/>
+          <w:rtl w:val="0"/>
+        </w:rPr>
+        <w:t xml:space="preserve"> and change all his entity attributes or only chosen ones.</w:t>
       </w:r>
     </w:p>
     <w:p>
@@ -989,31 +1081,30 @@
         <w:jc w:val="left"/>
         <w:rPr>
           <w:color w:val="242424"/>
-          <w:sz w:val="21"/>
-          <w:szCs w:val="21"/>
-        </w:rPr>
-      </w:pPr>
-      <w:r>
-        <w:rPr>
-          <w:color w:val="242424"/>
-          <w:rtl w:val="0"/>
-        </w:rPr>
-        <w:t xml:space="preserve">In order to access platform functionality, </w:t>
-      </w:r>
-      <w:r>
-        <w:rPr>
-          <w:b w:val="1"/>
-          <w:color w:val="4a86e8"/>
-          <w:rtl w:val="0"/>
-        </w:rPr>
-        <w:t xml:space="preserve">User</w:t>
-      </w:r>
-      <w:r>
-        <w:rPr>
-          <w:color w:val="242424"/>
-          <w:rtl w:val="0"/>
-        </w:rPr>
-        <w:t xml:space="preserve"> must be </w:t>
+          <w:u w:val="none"/>
+        </w:rPr>
+      </w:pPr>
+      <w:r>
+        <w:rPr>
+          <w:b w:val="1"/>
+          <w:color w:val="4a86e8"/>
+          <w:rtl w:val="0"/>
+        </w:rPr>
+        <w:t xml:space="preserve">Sportclub</w:t>
+      </w:r>
+      <w:r>
+        <w:rPr>
+          <w:color w:val="4a86e8"/>
+          <w:rtl w:val="0"/>
+        </w:rPr>
+        <w:t xml:space="preserve"> </w:t>
+      </w:r>
+      <w:r>
+        <w:rPr>
+          <w:color w:val="242424"/>
+          <w:rtl w:val="0"/>
+        </w:rPr>
+        <w:t xml:space="preserve">has the possibility to </w:t>
       </w:r>
       <w:r>
         <w:rPr>
@@ -1021,14 +1112,14 @@
           <w:u w:val="single"/>
           <w:rtl w:val="0"/>
         </w:rPr>
-        <w:t xml:space="preserve">authorized</w:t>
-      </w:r>
-      <w:r>
-        <w:rPr>
-          <w:color w:val="242424"/>
-          <w:rtl w:val="0"/>
-        </w:rPr>
-        <w:t xml:space="preserve"> if already </w:t>
+        <w:t xml:space="preserve">remove</w:t>
+      </w:r>
+      <w:r>
+        <w:rPr>
+          <w:color w:val="242424"/>
+          <w:rtl w:val="0"/>
+        </w:rPr>
+        <w:t xml:space="preserve"> or </w:t>
       </w:r>
       <w:r>
         <w:rPr>
@@ -1036,58 +1127,142 @@
           <w:u w:val="single"/>
           <w:rtl w:val="0"/>
         </w:rPr>
-        <w:t xml:space="preserve">registered</w:t>
-      </w:r>
-      <w:r>
-        <w:rPr>
-          <w:color w:val="242424"/>
-          <w:rtl w:val="0"/>
-        </w:rPr>
-        <w:t xml:space="preserve">. To login, </w:t>
-      </w:r>
-      <w:r>
-        <w:rPr>
-          <w:color w:val="242424"/>
-          <w:rtl w:val="0"/>
-        </w:rPr>
-        <w:t xml:space="preserve">user</w:t>
-      </w:r>
-      <w:r>
-        <w:rPr>
-          <w:color w:val="242424"/>
-          <w:rtl w:val="0"/>
-        </w:rPr>
-        <w:t xml:space="preserve"> must enter an </w:t>
-      </w:r>
-      <w:r>
-        <w:rPr>
-          <w:i w:val="1"/>
-          <w:color w:val="4a86e8"/>
-          <w:rtl w:val="0"/>
-        </w:rPr>
-        <w:t xml:space="preserve">email</w:t>
-      </w:r>
-      <w:r>
-        <w:rPr>
-          <w:color w:val="242424"/>
-          <w:rtl w:val="0"/>
-        </w:rPr>
-        <w:t xml:space="preserve"> and </w:t>
-      </w:r>
-      <w:r>
-        <w:rPr>
-          <w:i w:val="1"/>
-          <w:color w:val="4a86e8"/>
-          <w:rtl w:val="0"/>
-        </w:rPr>
-        <w:t xml:space="preserve">password</w:t>
-      </w:r>
-      <w:r>
-        <w:rPr>
-          <w:color w:val="242424"/>
+        <w:t xml:space="preserve">add</w:t>
+      </w:r>
+      <w:r>
+        <w:rPr>
+          <w:color w:val="242424"/>
+          <w:rtl w:val="0"/>
+        </w:rPr>
+        <w:t xml:space="preserve"> its </w:t>
+      </w:r>
+      <w:r>
+        <w:rPr>
+          <w:b w:val="1"/>
+          <w:color w:val="4a86e8"/>
+          <w:rtl w:val="0"/>
+        </w:rPr>
+        <w:t xml:space="preserve">activities</w:t>
+      </w:r>
+      <w:r>
+        <w:rPr>
+          <w:color w:val="242424"/>
+          <w:rtl w:val="0"/>
+        </w:rPr>
+        <w:t xml:space="preserve"> </w:t>
+      </w:r>
+      <w:r>
+        <w:rPr>
+          <w:rtl w:val="0"/>
+        </w:rPr>
+        <w:t xml:space="preserve">with its </w:t>
+      </w:r>
+      <w:r>
+        <w:rPr>
+          <w:i w:val="1"/>
+          <w:color w:val="4a86e8"/>
+          <w:rtl w:val="0"/>
+        </w:rPr>
+        <w:t xml:space="preserve">duration time</w:t>
+      </w:r>
+      <w:r>
+        <w:rPr>
           <w:rtl w:val="0"/>
         </w:rPr>
         <w:t xml:space="preserve">.</w:t>
+      </w:r>
+      <w:r>
+        <w:rPr>
+          <w:rtl w:val="0"/>
+        </w:rPr>
+      </w:r>
+    </w:p>
+    <w:p>
+      <w:pPr>
+        <w:numPr>
+          <w:ilvl w:val="0"/>
+          <w:numId w:val="1"/>
+        </w:numPr>
+        <w:spacing w:after="0" w:afterAutospacing="0"/>
+        <w:ind w:left="720" w:hanging="360"/>
+        <w:rPr>
+          <w:color w:val="242424"/>
+        </w:rPr>
+      </w:pPr>
+      <w:r>
+        <w:rPr>
+          <w:b w:val="1"/>
+          <w:color w:val="4a86e8"/>
+          <w:rtl w:val="0"/>
+        </w:rPr>
+        <w:t xml:space="preserve">Activity</w:t>
+      </w:r>
+      <w:r>
+        <w:rPr>
+          <w:rtl w:val="0"/>
+        </w:rPr>
+        <w:t xml:space="preserve"> is one of </w:t>
+      </w:r>
+      <w:r>
+        <w:rPr>
+          <w:b w:val="1"/>
+          <w:color w:val="4a86e8"/>
+          <w:rtl w:val="0"/>
+        </w:rPr>
+        <w:t xml:space="preserve">Sportclub</w:t>
+      </w:r>
+      <w:r>
+        <w:rPr>
+          <w:rtl w:val="0"/>
+        </w:rPr>
+        <w:t xml:space="preserve"> services, which is available to each</w:t>
+      </w:r>
+      <w:r>
+        <w:rPr>
+          <w:b w:val="1"/>
+          <w:color w:val="4a86e8"/>
+          <w:rtl w:val="0"/>
+        </w:rPr>
+        <w:t xml:space="preserve"> User</w:t>
+      </w:r>
+      <w:r>
+        <w:rPr>
+          <w:rtl w:val="0"/>
+        </w:rPr>
+        <w:t xml:space="preserve"> who has access to this </w:t>
+      </w:r>
+      <w:r>
+        <w:rPr>
+          <w:b w:val="1"/>
+          <w:color w:val="4a86e8"/>
+          <w:rtl w:val="0"/>
+        </w:rPr>
+        <w:t xml:space="preserve">Sportclub. Activities</w:t>
+      </w:r>
+      <w:r>
+        <w:rPr>
+          <w:rtl w:val="0"/>
+        </w:rPr>
+        <w:t xml:space="preserve"> contain </w:t>
+      </w:r>
+      <w:r>
+        <w:rPr>
+          <w:i w:val="1"/>
+          <w:color w:val="4a86e8"/>
+          <w:rtl w:val="0"/>
+        </w:rPr>
+        <w:t xml:space="preserve">name</w:t>
+      </w:r>
+      <w:r>
+        <w:rPr>
+          <w:rtl w:val="0"/>
+        </w:rPr>
+        <w:t xml:space="preserve">.</w:t>
+      </w:r>
+      <w:r>
+        <w:rPr>
+          <w:rtl w:val="0"/>
+        </w:rPr>
       </w:r>
     </w:p>
     <w:p>
@@ -1119,6 +1294,153 @@
       </w:pPr>
       <w:r>
         <w:rPr>
+          <w:color w:val="242424"/>
+          <w:rtl w:val="0"/>
+        </w:rPr>
+        <w:t xml:space="preserve">In order to access platform functionality, </w:t>
+      </w:r>
+      <w:r>
+        <w:rPr>
+          <w:b w:val="1"/>
+          <w:color w:val="4a86e8"/>
+          <w:rtl w:val="0"/>
+        </w:rPr>
+        <w:t xml:space="preserve">User</w:t>
+      </w:r>
+      <w:r>
+        <w:rPr>
+          <w:b w:val="1"/>
+          <w:color w:val="4a86e8"/>
+          <w:rtl w:val="0"/>
+        </w:rPr>
+        <w:t xml:space="preserve"> </w:t>
+      </w:r>
+      <w:r>
+        <w:rPr>
+          <w:color w:val="242424"/>
+          <w:rtl w:val="0"/>
+        </w:rPr>
+        <w:t xml:space="preserve">or</w:t>
+      </w:r>
+      <w:r>
+        <w:rPr>
+          <w:b w:val="1"/>
+          <w:color w:val="4a86e8"/>
+          <w:rtl w:val="0"/>
+        </w:rPr>
+        <w:t xml:space="preserve"> Sportclub</w:t>
+      </w:r>
+      <w:r>
+        <w:rPr>
+          <w:color w:val="242424"/>
+          <w:rtl w:val="0"/>
+        </w:rPr>
+        <w:t xml:space="preserve"> must be </w:t>
+      </w:r>
+      <w:r>
+        <w:rPr>
+          <w:color w:val="4a86e8"/>
+          <w:u w:val="single"/>
+          <w:rtl w:val="0"/>
+        </w:rPr>
+        <w:t xml:space="preserve">authorized</w:t>
+      </w:r>
+      <w:r>
+        <w:rPr>
+          <w:color w:val="242424"/>
+          <w:rtl w:val="0"/>
+        </w:rPr>
+        <w:t xml:space="preserve"> if already </w:t>
+      </w:r>
+      <w:r>
+        <w:rPr>
+          <w:color w:val="4a86e8"/>
+          <w:u w:val="single"/>
+          <w:rtl w:val="0"/>
+        </w:rPr>
+        <w:t xml:space="preserve">registered</w:t>
+      </w:r>
+      <w:r>
+        <w:rPr>
+          <w:color w:val="242424"/>
+          <w:rtl w:val="0"/>
+        </w:rPr>
+        <w:t xml:space="preserve">. To login, </w:t>
+      </w:r>
+      <w:r>
+        <w:rPr>
+          <w:color w:val="242424"/>
+          <w:rtl w:val="0"/>
+        </w:rPr>
+        <w:t xml:space="preserve">user</w:t>
+      </w:r>
+      <w:r>
+        <w:rPr>
+          <w:color w:val="242424"/>
+          <w:rtl w:val="0"/>
+        </w:rPr>
+        <w:t xml:space="preserve"> must enter an </w:t>
+      </w:r>
+      <w:r>
+        <w:rPr>
+          <w:i w:val="1"/>
+          <w:color w:val="4a86e8"/>
+          <w:rtl w:val="0"/>
+        </w:rPr>
+        <w:t xml:space="preserve">email</w:t>
+      </w:r>
+      <w:r>
+        <w:rPr>
+          <w:color w:val="242424"/>
+          <w:rtl w:val="0"/>
+        </w:rPr>
+        <w:t xml:space="preserve"> and </w:t>
+      </w:r>
+      <w:r>
+        <w:rPr>
+          <w:i w:val="1"/>
+          <w:color w:val="4a86e8"/>
+          <w:rtl w:val="0"/>
+        </w:rPr>
+        <w:t xml:space="preserve">password</w:t>
+      </w:r>
+      <w:r>
+        <w:rPr>
+          <w:color w:val="242424"/>
+          <w:rtl w:val="0"/>
+        </w:rPr>
+        <w:t xml:space="preserve">.</w:t>
+      </w:r>
+    </w:p>
+    <w:p>
+      <w:pPr>
+        <w:keepNext w:val="0"/>
+        <w:keepLines w:val="0"/>
+        <w:pageBreakBefore w:val="0"/>
+        <w:widowControl w:val="1"/>
+        <w:numPr>
+          <w:ilvl w:val="0"/>
+          <w:numId w:val="1"/>
+        </w:numPr>
+        <w:pBdr>
+          <w:top w:space="0" w:sz="0" w:val="nil"/>
+          <w:left w:space="0" w:sz="0" w:val="nil"/>
+          <w:bottom w:space="0" w:sz="0" w:val="nil"/>
+          <w:right w:space="0" w:sz="0" w:val="nil"/>
+          <w:between w:space="0" w:sz="0" w:val="nil"/>
+        </w:pBdr>
+        <w:shd w:fill="ffffff" w:val="clear"/>
+        <w:spacing w:after="0" w:afterAutospacing="0" w:before="0" w:beforeAutospacing="0" w:line="276" w:lineRule="auto"/>
+        <w:ind w:left="720" w:right="0" w:hanging="360"/>
+        <w:jc w:val="left"/>
+        <w:rPr>
+          <w:color w:val="242424"/>
+          <w:sz w:val="21"/>
+          <w:szCs w:val="21"/>
+        </w:rPr>
+      </w:pPr>
+      <w:r>
+        <w:rPr>
           <w:b w:val="1"/>
           <w:color w:val="4a86e8"/>
           <w:rtl w:val="0"/>
@@ -1374,6 +1696,34 @@
           <w:color w:val="4a86e8"/>
           <w:rtl w:val="0"/>
         </w:rPr>
+        <w:t xml:space="preserve">Sportclub</w:t>
+      </w:r>
+      <w:r>
+        <w:rPr>
+          <w:rtl w:val="0"/>
+        </w:rPr>
+        <w:t xml:space="preserve"> can be accessed by several</w:t>
+      </w:r>
+      <w:r>
+        <w:rPr>
+          <w:b w:val="1"/>
+          <w:color w:val="4a86e8"/>
+          <w:rtl w:val="0"/>
+        </w:rPr>
+        <w:t xml:space="preserve"> Card types</w:t>
+      </w:r>
+      <w:r>
+        <w:rPr>
+          <w:rtl w:val="0"/>
+        </w:rPr>
+        <w:t xml:space="preserve">. </w:t>
+      </w:r>
+      <w:r>
+        <w:rPr>
+          <w:b w:val="1"/>
+          <w:color w:val="4a86e8"/>
+          <w:rtl w:val="0"/>
+        </w:rPr>
         <w:t xml:space="preserve">Card type</w:t>
       </w:r>
       <w:r>
@@ -1460,9 +1810,210 @@
         <w:spacing w:after="0" w:before="0" w:line="276" w:lineRule="auto"/>
         <w:ind w:left="720" w:right="0" w:hanging="360"/>
         <w:jc w:val="left"/>
-        <w:rPr>
-          <w:u w:val="none"/>
-        </w:rPr>
+      </w:pPr>
+      <w:r>
+        <w:rPr>
+          <w:b w:val="1"/>
+          <w:color w:val="4a86e8"/>
+          <w:rtl w:val="0"/>
+        </w:rPr>
+        <w:t xml:space="preserve">Order</w:t>
+      </w:r>
+      <w:r>
+        <w:rPr>
+          <w:rtl w:val="0"/>
+        </w:rPr>
+        <w:t xml:space="preserve"> should</w:t>
+      </w:r>
+      <w:r>
+        <w:rPr>
+          <w:color w:val="4a86e8"/>
+          <w:u w:val="single"/>
+          <w:rtl w:val="0"/>
+        </w:rPr>
+        <w:t xml:space="preserve"> be paid</w:t>
+      </w:r>
+      <w:r>
+        <w:rPr>
+          <w:rtl w:val="0"/>
+        </w:rPr>
+        <w:t xml:space="preserve"> by </w:t>
+      </w:r>
+      <w:r>
+        <w:rPr>
+          <w:b w:val="1"/>
+          <w:color w:val="4a86e8"/>
+          <w:rtl w:val="0"/>
+        </w:rPr>
+        <w:t xml:space="preserve">User</w:t>
+      </w:r>
+      <w:r>
+        <w:rPr>
+          <w:rtl w:val="0"/>
+        </w:rPr>
+        <w:t xml:space="preserve"> to get the </w:t>
+      </w:r>
+      <w:r>
+        <w:rPr>
+          <w:b w:val="1"/>
+          <w:color w:val="4a86e8"/>
+          <w:rtl w:val="0"/>
+        </w:rPr>
+        <w:t xml:space="preserve">Card</w:t>
+      </w:r>
+      <w:r>
+        <w:rPr>
+          <w:rtl w:val="0"/>
+        </w:rPr>
+        <w:t xml:space="preserve"> with chosen</w:t>
+      </w:r>
+      <w:r>
+        <w:rPr>
+          <w:b w:val="1"/>
+          <w:color w:val="4a86e8"/>
+          <w:rtl w:val="0"/>
+        </w:rPr>
+        <w:t xml:space="preserve"> Card Type</w:t>
+      </w:r>
+      <w:r>
+        <w:rPr>
+          <w:rtl w:val="0"/>
+        </w:rPr>
+        <w:t xml:space="preserve">. After </w:t>
+      </w:r>
+      <w:r>
+        <w:rPr>
+          <w:b w:val="1"/>
+          <w:color w:val="4a86e8"/>
+          <w:rtl w:val="0"/>
+        </w:rPr>
+        <w:t xml:space="preserve">Payment</w:t>
+      </w:r>
+      <w:r>
+        <w:rPr>
+          <w:rtl w:val="0"/>
+        </w:rPr>
+        <w:t xml:space="preserve"> creation </w:t>
+      </w:r>
+      <w:r>
+        <w:rPr>
+          <w:b w:val="1"/>
+          <w:color w:val="4a86e8"/>
+          <w:rtl w:val="0"/>
+        </w:rPr>
+        <w:t xml:space="preserve">Order status</w:t>
+      </w:r>
+      <w:r>
+        <w:rPr>
+          <w:rtl w:val="0"/>
+        </w:rPr>
+        <w:t xml:space="preserve"> is changed to </w:t>
+      </w:r>
+      <w:r>
+        <w:rPr>
+          <w:i w:val="1"/>
+          <w:rtl w:val="0"/>
+        </w:rPr>
+        <w:t xml:space="preserve">‘’paid’’</w:t>
+      </w:r>
+      <w:r>
+        <w:rPr>
+          <w:rtl w:val="0"/>
+        </w:rPr>
+        <w:t xml:space="preserve">. Each </w:t>
+      </w:r>
+      <w:r>
+        <w:rPr>
+          <w:b w:val="1"/>
+          <w:color w:val="4a86e8"/>
+          <w:rtl w:val="0"/>
+        </w:rPr>
+        <w:t xml:space="preserve">Payment</w:t>
+      </w:r>
+      <w:r>
+        <w:rPr>
+          <w:rtl w:val="0"/>
+        </w:rPr>
+        <w:t xml:space="preserve"> is described by the attributes: </w:t>
+      </w:r>
+      <w:r>
+        <w:rPr>
+          <w:i w:val="1"/>
+          <w:color w:val="4a86e8"/>
+          <w:rtl w:val="0"/>
+        </w:rPr>
+        <w:t xml:space="preserve">user </w:t>
+      </w:r>
+      <w:r>
+        <w:rPr>
+          <w:rtl w:val="0"/>
+        </w:rPr>
+        <w:t xml:space="preserve">(who pays for his order),</w:t>
+      </w:r>
+      <w:r>
+        <w:rPr>
+          <w:i w:val="1"/>
+          <w:color w:val="4a86e8"/>
+          <w:rtl w:val="0"/>
+        </w:rPr>
+        <w:t xml:space="preserve"> order </w:t>
+      </w:r>
+      <w:r>
+        <w:rPr>
+          <w:rtl w:val="0"/>
+        </w:rPr>
+        <w:t xml:space="preserve">(which is paid)</w:t>
+      </w:r>
+      <w:r>
+        <w:rPr>
+          <w:i w:val="1"/>
+          <w:color w:val="4a86e8"/>
+          <w:rtl w:val="0"/>
+        </w:rPr>
+        <w:t xml:space="preserve">,</w:t>
+      </w:r>
+      <w:r>
+        <w:rPr>
+          <w:rtl w:val="0"/>
+        </w:rPr>
+        <w:t xml:space="preserve"> </w:t>
+      </w:r>
+      <w:r>
+        <w:rPr>
+          <w:i w:val="1"/>
+          <w:color w:val="4a86e8"/>
+          <w:rtl w:val="0"/>
+        </w:rPr>
+        <w:t xml:space="preserve">time</w:t>
+      </w:r>
+      <w:r>
+        <w:rPr>
+          <w:rtl w:val="0"/>
+        </w:rPr>
+        <w:t xml:space="preserve"> and </w:t>
+      </w:r>
+      <w:r>
+        <w:rPr>
+          <w:i w:val="1"/>
+          <w:color w:val="4a86e8"/>
+          <w:rtl w:val="0"/>
+        </w:rPr>
+        <w:t xml:space="preserve">payment method</w:t>
+      </w:r>
+      <w:r>
+        <w:rPr>
+          <w:rtl w:val="0"/>
+        </w:rPr>
+        <w:t xml:space="preserve">.</w:t>
+      </w:r>
+    </w:p>
+    <w:p>
+      <w:pPr>
+        <w:numPr>
+          <w:ilvl w:val="0"/>
+          <w:numId w:val="1"/>
+        </w:numPr>
+        <w:ind w:left="720" w:hanging="360"/>
       </w:pPr>
       <w:r>
         <w:rPr>
@@ -1527,41 +2078,15 @@
           <w:color w:val="4a86e8"/>
           <w:rtl w:val="0"/>
         </w:rPr>
-        <w:t xml:space="preserve">Order</w:t>
-      </w:r>
-      <w:r>
-        <w:rPr>
-          <w:rtl w:val="0"/>
-        </w:rPr>
-        <w:t xml:space="preserve"> should</w:t>
-      </w:r>
-      <w:r>
-        <w:rPr>
-          <w:color w:val="4a86e8"/>
-          <w:u w:val="single"/>
-          <w:rtl w:val="0"/>
-        </w:rPr>
-        <w:t xml:space="preserve"> be paid</w:t>
-      </w:r>
-      <w:r>
-        <w:rPr>
-          <w:rtl w:val="0"/>
-        </w:rPr>
-        <w:t xml:space="preserve"> by </w:t>
-      </w:r>
-      <w:r>
-        <w:rPr>
-          <w:b w:val="1"/>
-          <w:color w:val="4a86e8"/>
-          <w:rtl w:val="0"/>
-        </w:rPr>
-        <w:t xml:space="preserve">User</w:t>
-      </w:r>
-      <w:r>
-        <w:rPr>
-          <w:rtl w:val="0"/>
-        </w:rPr>
-        <w:t xml:space="preserve"> to get the </w:t>
+        <w:t xml:space="preserve">Users</w:t>
+      </w:r>
+      <w:r>
+        <w:rPr>
+          <w:sz w:val="23"/>
+          <w:szCs w:val="23"/>
+          <w:rtl w:val="0"/>
+        </w:rPr>
+        <w:t xml:space="preserve"> can have only one </w:t>
       </w:r>
       <w:r>
         <w:rPr>
@@ -1573,148 +2098,72 @@
       </w:r>
       <w:r>
         <w:rPr>
-          <w:rtl w:val="0"/>
-        </w:rPr>
-        <w:t xml:space="preserve"> with chosen</w:t>
-      </w:r>
-      <w:r>
-        <w:rPr>
-          <w:b w:val="1"/>
-          <w:color w:val="4a86e8"/>
-          <w:rtl w:val="0"/>
-        </w:rPr>
-        <w:t xml:space="preserve"> Card Type</w:t>
-      </w:r>
-      <w:r>
-        <w:rPr>
-          <w:rtl w:val="0"/>
-        </w:rPr>
-        <w:t xml:space="preserve">. After </w:t>
-      </w:r>
-      <w:r>
-        <w:rPr>
-          <w:b w:val="1"/>
-          <w:color w:val="4a86e8"/>
-          <w:rtl w:val="0"/>
-        </w:rPr>
-        <w:t xml:space="preserve">Payment</w:t>
-      </w:r>
-      <w:r>
-        <w:rPr>
-          <w:rtl w:val="0"/>
-        </w:rPr>
-        <w:t xml:space="preserve"> creation </w:t>
-      </w:r>
-      <w:r>
-        <w:rPr>
-          <w:b w:val="1"/>
-          <w:color w:val="4a86e8"/>
-          <w:rtl w:val="0"/>
-        </w:rPr>
-        <w:t xml:space="preserve">Order status</w:t>
-      </w:r>
-      <w:r>
-        <w:rPr>
-          <w:rtl w:val="0"/>
-        </w:rPr>
-        <w:t xml:space="preserve"> is changed to </w:t>
-      </w:r>
-      <w:r>
-        <w:rPr>
-          <w:i w:val="1"/>
-          <w:rtl w:val="0"/>
-        </w:rPr>
-        <w:t xml:space="preserve">‘’paid’’</w:t>
-      </w:r>
-      <w:r>
-        <w:rPr>
-          <w:rtl w:val="0"/>
-        </w:rPr>
-        <w:t xml:space="preserve">. Each </w:t>
-      </w:r>
-      <w:r>
-        <w:rPr>
-          <w:b w:val="1"/>
-          <w:color w:val="4a86e8"/>
-          <w:rtl w:val="0"/>
-        </w:rPr>
-        <w:t xml:space="preserve">Payment</w:t>
-      </w:r>
-      <w:r>
-        <w:rPr>
-          <w:rtl w:val="0"/>
-        </w:rPr>
-        <w:t xml:space="preserve"> is described by the attributes: </w:t>
-      </w:r>
-      <w:r>
-        <w:rPr>
-          <w:i w:val="1"/>
-          <w:color w:val="4a86e8"/>
-          <w:rtl w:val="0"/>
-        </w:rPr>
-        <w:t xml:space="preserve">user </w:t>
-      </w:r>
-      <w:r>
-        <w:rPr>
-          <w:rtl w:val="0"/>
-        </w:rPr>
-        <w:t xml:space="preserve">(who pays for his order),</w:t>
-      </w:r>
-      <w:r>
-        <w:rPr>
-          <w:i w:val="1"/>
-          <w:color w:val="4a86e8"/>
-          <w:rtl w:val="0"/>
-        </w:rPr>
-        <w:t xml:space="preserve"> order </w:t>
-      </w:r>
-      <w:r>
-        <w:rPr>
-          <w:rtl w:val="0"/>
-        </w:rPr>
-        <w:t xml:space="preserve">(which is paid)</w:t>
-      </w:r>
-      <w:r>
-        <w:rPr>
-          <w:i w:val="1"/>
-          <w:color w:val="4a86e8"/>
-          <w:rtl w:val="0"/>
-        </w:rPr>
-        <w:t xml:space="preserve">,</w:t>
-      </w:r>
-      <w:r>
-        <w:rPr>
-          <w:rtl w:val="0"/>
-        </w:rPr>
-        <w:t xml:space="preserve"> </w:t>
-      </w:r>
-      <w:r>
-        <w:rPr>
-          <w:i w:val="1"/>
-          <w:color w:val="4a86e8"/>
-          <w:rtl w:val="0"/>
-        </w:rPr>
-        <w:t xml:space="preserve">time</w:t>
-      </w:r>
-      <w:r>
-        <w:rPr>
-          <w:rtl w:val="0"/>
-        </w:rPr>
-        <w:t xml:space="preserve"> and </w:t>
-      </w:r>
-      <w:r>
-        <w:rPr>
-          <w:i w:val="1"/>
-          <w:color w:val="4a86e8"/>
-          <w:rtl w:val="0"/>
-        </w:rPr>
-        <w:t xml:space="preserve">payment method</w:t>
-      </w:r>
-      <w:r>
-        <w:rPr>
+          <w:sz w:val="23"/>
+          <w:szCs w:val="23"/>
+          <w:rtl w:val="0"/>
+        </w:rPr>
+        <w:t xml:space="preserve"> monthly. Card is valid for the calendar month. Users should order a card not later than a week before the start of the month. Card should be saved at the end of its term. </w:t>
+      </w:r>
+      <w:r>
+        <w:rPr>
+          <w:b w:val="1"/>
+          <w:color w:val="4a86e8"/>
+          <w:rtl w:val="0"/>
+        </w:rPr>
+        <w:t xml:space="preserve">Card</w:t>
+      </w:r>
+      <w:r>
+        <w:rPr>
+          <w:sz w:val="23"/>
+          <w:szCs w:val="23"/>
+          <w:rtl w:val="0"/>
+        </w:rPr>
+        <w:t xml:space="preserve"> contains information </w:t>
+      </w:r>
+      <w:r>
+        <w:rPr>
+          <w:sz w:val="23"/>
+          <w:szCs w:val="23"/>
+          <w:rtl w:val="0"/>
+        </w:rPr>
+        <w:t xml:space="preserve">about </w:t>
+      </w:r>
+      <w:r>
+        <w:rPr>
+          <w:i w:val="1"/>
+          <w:color w:val="4a86e8"/>
+          <w:rtl w:val="0"/>
+        </w:rPr>
+        <w:t xml:space="preserve">start</w:t>
+      </w:r>
+      <w:r>
+        <w:rPr>
+          <w:i w:val="1"/>
+          <w:color w:val="4a86e8"/>
+          <w:rtl w:val="0"/>
+        </w:rPr>
+        <w:t xml:space="preserve"> date, card type, </w:t>
+      </w:r>
+      <w:r>
+        <w:rPr>
+          <w:i w:val="1"/>
+          <w:color w:val="4a86e8"/>
+          <w:rtl w:val="0"/>
+        </w:rPr>
+        <w:t xml:space="preserve">user</w:t>
+      </w:r>
+      <w:r>
+        <w:rPr>
+          <w:sz w:val="23"/>
+          <w:szCs w:val="23"/>
           <w:rtl w:val="0"/>
         </w:rPr>
         <w:t xml:space="preserve">.</w:t>
+      </w:r>
+      <w:r>
+        <w:rPr>
+          <w:rtl w:val="0"/>
+        </w:rPr>
       </w:r>
     </w:p>
     <w:p>
@@ -1741,11 +2190,65 @@
       </w:pPr>
       <w:r>
         <w:rPr>
-          <w:b w:val="1"/>
-          <w:color w:val="4a86e8"/>
-          <w:rtl w:val="0"/>
-        </w:rPr>
-        <w:t xml:space="preserve">Users</w:t>
+          <w:rtl w:val="0"/>
+        </w:rPr>
+        <w:t xml:space="preserve">Each</w:t>
+      </w:r>
+      <w:r>
+        <w:rPr>
+          <w:b w:val="1"/>
+          <w:color w:val="4a86e8"/>
+          <w:rtl w:val="0"/>
+        </w:rPr>
+        <w:t xml:space="preserve"> User</w:t>
+      </w:r>
+      <w:r>
+        <w:rPr>
+          <w:rtl w:val="0"/>
+        </w:rPr>
+        <w:t xml:space="preserve"> can </w:t>
+      </w:r>
+      <w:r>
+        <w:rPr>
+          <w:color w:val="4a86e8"/>
+          <w:u w:val="single"/>
+          <w:rtl w:val="0"/>
+        </w:rPr>
+        <w:t xml:space="preserve">visit</w:t>
+      </w:r>
+      <w:r>
+        <w:rPr>
+          <w:rtl w:val="0"/>
+        </w:rPr>
+        <w:t xml:space="preserve"> different </w:t>
+      </w:r>
+      <w:r>
+        <w:rPr>
+          <w:b w:val="1"/>
+          <w:color w:val="4a86e8"/>
+          <w:rtl w:val="0"/>
+        </w:rPr>
+        <w:t xml:space="preserve">Sportclubs</w:t>
+      </w:r>
+      <w:r>
+        <w:rPr>
+          <w:rtl w:val="0"/>
+        </w:rPr>
+        <w:t xml:space="preserve"> according to their</w:t>
+      </w:r>
+      <w:r>
+        <w:rPr>
+          <w:b w:val="1"/>
+          <w:color w:val="4a86e8"/>
+          <w:rtl w:val="0"/>
+        </w:rPr>
+        <w:t xml:space="preserve"> Card type</w:t>
+      </w:r>
+      <w:r>
+        <w:rPr>
+          <w:rtl w:val="0"/>
+        </w:rPr>
+        <w:t xml:space="preserve"> and </w:t>
       </w:r>
       <w:r>
         <w:rPr>
@@ -1753,76 +2256,122 @@
           <w:szCs w:val="23"/>
           <w:rtl w:val="0"/>
         </w:rPr>
-        <w:t xml:space="preserve"> can have only one </w:t>
-      </w:r>
-      <w:r>
-        <w:rPr>
-          <w:b w:val="1"/>
-          <w:color w:val="4a86e8"/>
-          <w:rtl w:val="0"/>
-        </w:rPr>
-        <w:t xml:space="preserve">Card</w:t>
-      </w:r>
-      <w:r>
-        <w:rPr>
-          <w:sz w:val="23"/>
-          <w:szCs w:val="23"/>
-          <w:rtl w:val="0"/>
-        </w:rPr>
-        <w:t xml:space="preserve"> monthly. Card is valid for the calendar month. Users should order a card not later than a week before the start of the month. </w:t>
-      </w:r>
-      <w:r>
-        <w:rPr>
-          <w:b w:val="1"/>
-          <w:color w:val="4a86e8"/>
-          <w:rtl w:val="0"/>
-        </w:rPr>
-        <w:t xml:space="preserve">Card</w:t>
-      </w:r>
-      <w:r>
-        <w:rPr>
-          <w:sz w:val="23"/>
-          <w:szCs w:val="23"/>
-          <w:rtl w:val="0"/>
-        </w:rPr>
-        <w:t xml:space="preserve"> contains information </w:t>
-      </w:r>
-      <w:r>
-        <w:rPr>
-          <w:sz w:val="23"/>
-          <w:szCs w:val="23"/>
-          <w:rtl w:val="0"/>
-        </w:rPr>
-        <w:t xml:space="preserve">about </w:t>
-      </w:r>
-      <w:r>
-        <w:rPr>
-          <w:i w:val="1"/>
-          <w:color w:val="4a86e8"/>
-          <w:rtl w:val="0"/>
-        </w:rPr>
-        <w:t xml:space="preserve">start</w:t>
-      </w:r>
-      <w:r>
-        <w:rPr>
-          <w:i w:val="1"/>
-          <w:color w:val="4a86e8"/>
-          <w:rtl w:val="0"/>
-        </w:rPr>
-        <w:t xml:space="preserve"> date, card type, </w:t>
-      </w:r>
-      <w:r>
-        <w:rPr>
-          <w:i w:val="1"/>
-          <w:color w:val="4a86e8"/>
-          <w:rtl w:val="0"/>
-        </w:rPr>
-        <w:t xml:space="preserve">user</w:t>
-      </w:r>
-      <w:r>
-        <w:rPr>
-          <w:sz w:val="23"/>
-          <w:szCs w:val="23"/>
+        <w:t xml:space="preserve">choose</w:t>
+      </w:r>
+      <w:r>
+        <w:rPr>
+          <w:rtl w:val="0"/>
+        </w:rPr>
+        <w:t xml:space="preserve"> any </w:t>
+      </w:r>
+      <w:r>
+        <w:rPr>
+          <w:b w:val="1"/>
+          <w:color w:val="4a86e8"/>
+          <w:rtl w:val="0"/>
+        </w:rPr>
+        <w:t xml:space="preserve">Activity</w:t>
+      </w:r>
+      <w:r>
+        <w:rPr>
+          <w:rtl w:val="0"/>
+        </w:rPr>
+        <w:t xml:space="preserve"> from available </w:t>
+      </w:r>
+      <w:r>
+        <w:rPr>
+          <w:b w:val="1"/>
+          <w:color w:val="4a86e8"/>
+          <w:rtl w:val="0"/>
+        </w:rPr>
+        <w:t xml:space="preserve">Sportclub</w:t>
+      </w:r>
+      <w:r>
+        <w:rPr>
+          <w:rtl w:val="0"/>
+        </w:rPr>
+        <w:t xml:space="preserve">. One </w:t>
+      </w:r>
+      <w:r>
+        <w:rPr>
+          <w:b w:val="1"/>
+          <w:color w:val="4a86e8"/>
+          <w:rtl w:val="0"/>
+        </w:rPr>
+        <w:t xml:space="preserve">visit</w:t>
+      </w:r>
+      <w:r>
+        <w:rPr>
+          <w:rtl w:val="0"/>
+        </w:rPr>
+        <w:t xml:space="preserve"> = one </w:t>
+      </w:r>
+      <w:r>
+        <w:rPr>
+          <w:b w:val="1"/>
+          <w:color w:val="4a86e8"/>
+          <w:rtl w:val="0"/>
+        </w:rPr>
+        <w:t xml:space="preserve">Activity</w:t>
+      </w:r>
+      <w:r>
+        <w:rPr>
+          <w:rtl w:val="0"/>
+        </w:rPr>
+        <w:t xml:space="preserve"> of one</w:t>
+      </w:r>
+      <w:r>
+        <w:rPr>
+          <w:b w:val="1"/>
+          <w:color w:val="4a86e8"/>
+          <w:rtl w:val="0"/>
+        </w:rPr>
+        <w:t xml:space="preserve"> Sportclub</w:t>
+      </w:r>
+      <w:r>
+        <w:rPr>
+          <w:rtl w:val="0"/>
+        </w:rPr>
+        <w:t xml:space="preserve">. To get access to the available</w:t>
+      </w:r>
+      <w:r>
+        <w:rPr>
+          <w:b w:val="1"/>
+          <w:color w:val="4a86e8"/>
+          <w:rtl w:val="0"/>
+        </w:rPr>
+        <w:t xml:space="preserve"> Sportclub User</w:t>
+      </w:r>
+      <w:r>
+        <w:rPr>
+          <w:rtl w:val="0"/>
+        </w:rPr>
+        <w:t xml:space="preserve"> should show his</w:t>
+      </w:r>
+      <w:r>
+        <w:rPr>
+          <w:b w:val="1"/>
+          <w:color w:val="4a86e8"/>
+          <w:rtl w:val="0"/>
+        </w:rPr>
+        <w:t xml:space="preserve"> Card</w:t>
+      </w:r>
+      <w:r>
+        <w:rPr>
+          <w:rtl w:val="0"/>
+        </w:rPr>
+        <w:t xml:space="preserve"> and passport where administration could check his</w:t>
+      </w:r>
+      <w:r>
+        <w:rPr>
+          <w:i w:val="1"/>
+          <w:color w:val="4a86e8"/>
+          <w:rtl w:val="0"/>
+        </w:rPr>
+        <w:t xml:space="preserve"> name, surname, Card type</w:t>
+      </w:r>
+      <w:r>
+        <w:rPr>
           <w:rtl w:val="0"/>
         </w:rPr>
         <w:t xml:space="preserve">.</w:t>
@@ -1857,23 +2406,31 @@
       </w:pPr>
       <w:r>
         <w:rPr>
+          <w:i w:val="1"/>
+          <w:color w:val="4a86e8"/>
           <w:rtl w:val="0"/>
         </w:rPr>
         <w:t xml:space="preserve">Each</w:t>
       </w:r>
       <w:r>
         <w:rPr>
-          <w:b w:val="1"/>
-          <w:color w:val="4a86e8"/>
-          <w:rtl w:val="0"/>
-        </w:rPr>
-        <w:t xml:space="preserve"> User</w:t>
-      </w:r>
-      <w:r>
-        <w:rPr>
-          <w:rtl w:val="0"/>
-        </w:rPr>
-        <w:t xml:space="preserve"> can </w:t>
+          <w:rtl w:val="0"/>
+        </w:rPr>
+        <w:t xml:space="preserve"> </w:t>
+      </w:r>
+      <w:r>
+        <w:rPr>
+          <w:b w:val="1"/>
+          <w:color w:val="4a86e8"/>
+          <w:rtl w:val="0"/>
+        </w:rPr>
+        <w:t xml:space="preserve">User </w:t>
+      </w:r>
+      <w:r>
+        <w:rPr>
+          <w:rtl w:val="0"/>
+        </w:rPr>
+        <w:t xml:space="preserve">can </w:t>
       </w:r>
       <w:r>
         <w:rPr>
@@ -1881,69 +2438,13 @@
           <w:u w:val="single"/>
           <w:rtl w:val="0"/>
         </w:rPr>
-        <w:t xml:space="preserve">visit</w:t>
-      </w:r>
-      <w:r>
-        <w:rPr>
-          <w:rtl w:val="0"/>
-        </w:rPr>
-        <w:t xml:space="preserve"> different </w:t>
-      </w:r>
-      <w:r>
-        <w:rPr>
-          <w:b w:val="1"/>
-          <w:color w:val="4a86e8"/>
-          <w:rtl w:val="0"/>
-        </w:rPr>
-        <w:t xml:space="preserve">Sportclubs</w:t>
-      </w:r>
-      <w:r>
-        <w:rPr>
-          <w:rtl w:val="0"/>
-        </w:rPr>
-        <w:t xml:space="preserve"> according to their</w:t>
-      </w:r>
-      <w:r>
-        <w:rPr>
-          <w:b w:val="1"/>
-          <w:color w:val="4a86e8"/>
-          <w:rtl w:val="0"/>
-        </w:rPr>
-        <w:t xml:space="preserve"> Card type</w:t>
-      </w:r>
-      <w:r>
-        <w:rPr>
-          <w:rtl w:val="0"/>
-        </w:rPr>
-        <w:t xml:space="preserve"> and </w:t>
-      </w:r>
-      <w:r>
-        <w:rPr>
-          <w:sz w:val="23"/>
-          <w:szCs w:val="23"/>
-          <w:rtl w:val="0"/>
-        </w:rPr>
-        <w:t xml:space="preserve">choose</w:t>
-      </w:r>
-      <w:r>
-        <w:rPr>
-          <w:rtl w:val="0"/>
-        </w:rPr>
-        <w:t xml:space="preserve"> any </w:t>
-      </w:r>
-      <w:r>
-        <w:rPr>
-          <w:b w:val="1"/>
-          <w:color w:val="4a86e8"/>
-          <w:rtl w:val="0"/>
-        </w:rPr>
-        <w:t xml:space="preserve">Activity</w:t>
-      </w:r>
-      <w:r>
-        <w:rPr>
-          <w:rtl w:val="0"/>
-        </w:rPr>
-        <w:t xml:space="preserve"> from available </w:t>
+        <w:t xml:space="preserve">rate</w:t>
+      </w:r>
+      <w:r>
+        <w:rPr>
+          <w:rtl w:val="0"/>
+        </w:rPr>
+        <w:t xml:space="preserve"> each </w:t>
       </w:r>
       <w:r>
         <w:rPr>
@@ -1957,388 +2458,54 @@
         <w:rPr>
           <w:rtl w:val="0"/>
         </w:rPr>
-        <w:t xml:space="preserve">. One </w:t>
-      </w:r>
-      <w:r>
-        <w:rPr>
-          <w:b w:val="1"/>
-          <w:color w:val="4a86e8"/>
-          <w:rtl w:val="0"/>
-        </w:rPr>
-        <w:t xml:space="preserve">visit</w:t>
-      </w:r>
-      <w:r>
-        <w:rPr>
-          <w:rtl w:val="0"/>
-        </w:rPr>
-        <w:t xml:space="preserve"> = one </w:t>
-      </w:r>
-      <w:r>
-        <w:rPr>
-          <w:b w:val="1"/>
-          <w:color w:val="4a86e8"/>
-          <w:rtl w:val="0"/>
-        </w:rPr>
-        <w:t xml:space="preserve">Activity</w:t>
-      </w:r>
-      <w:r>
-        <w:rPr>
-          <w:rtl w:val="0"/>
-        </w:rPr>
-        <w:t xml:space="preserve"> of one</w:t>
-      </w:r>
-      <w:r>
-        <w:rPr>
-          <w:b w:val="1"/>
-          <w:color w:val="4a86e8"/>
-          <w:rtl w:val="0"/>
-        </w:rPr>
-        <w:t xml:space="preserve"> Sportclub</w:t>
-      </w:r>
-      <w:r>
-        <w:rPr>
-          <w:rtl w:val="0"/>
-        </w:rPr>
-        <w:t xml:space="preserve">. To get access to the available</w:t>
-      </w:r>
-      <w:r>
-        <w:rPr>
-          <w:b w:val="1"/>
-          <w:color w:val="4a86e8"/>
-          <w:rtl w:val="0"/>
-        </w:rPr>
-        <w:t xml:space="preserve"> Sportclub User</w:t>
-      </w:r>
-      <w:r>
-        <w:rPr>
-          <w:rtl w:val="0"/>
-        </w:rPr>
-        <w:t xml:space="preserve"> should show his</w:t>
-      </w:r>
-      <w:r>
-        <w:rPr>
-          <w:b w:val="1"/>
-          <w:color w:val="4a86e8"/>
-          <w:rtl w:val="0"/>
-        </w:rPr>
-        <w:t xml:space="preserve"> Card</w:t>
-      </w:r>
-      <w:r>
-        <w:rPr>
-          <w:rtl w:val="0"/>
-        </w:rPr>
-        <w:t xml:space="preserve"> and passport where administration could check his</w:t>
-      </w:r>
-      <w:r>
-        <w:rPr>
-          <w:i w:val="1"/>
-          <w:color w:val="4a86e8"/>
-          <w:rtl w:val="0"/>
-        </w:rPr>
-        <w:t xml:space="preserve"> name, surname, Card type</w:t>
-      </w:r>
-      <w:r>
-        <w:rPr>
-          <w:rtl w:val="0"/>
-        </w:rPr>
-        <w:t xml:space="preserve">.</w:t>
-      </w:r>
-      <w:r>
-        <w:rPr>
-          <w:rtl w:val="0"/>
-        </w:rPr>
-      </w:r>
-    </w:p>
-    <w:p>
-      <w:pPr>
-        <w:keepNext w:val="0"/>
-        <w:keepLines w:val="0"/>
-        <w:pageBreakBefore w:val="0"/>
-        <w:widowControl w:val="1"/>
-        <w:numPr>
-          <w:ilvl w:val="0"/>
-          <w:numId w:val="1"/>
-        </w:numPr>
-        <w:pBdr>
-          <w:top w:space="0" w:sz="0" w:val="nil"/>
-          <w:left w:space="0" w:sz="0" w:val="nil"/>
-          <w:bottom w:space="0" w:sz="0" w:val="nil"/>
-          <w:right w:space="0" w:sz="0" w:val="nil"/>
-          <w:between w:space="0" w:sz="0" w:val="nil"/>
-        </w:pBdr>
-        <w:shd w:fill="auto" w:val="clear"/>
-        <w:spacing w:after="0" w:before="0" w:line="276" w:lineRule="auto"/>
-        <w:ind w:left="720" w:right="0" w:hanging="360"/>
-        <w:jc w:val="left"/>
-      </w:pPr>
-      <w:r>
-        <w:rPr>
-          <w:b w:val="1"/>
-          <w:color w:val="4a86e8"/>
-          <w:rtl w:val="0"/>
-        </w:rPr>
-        <w:t xml:space="preserve">Sportclub</w:t>
-      </w:r>
-      <w:r>
-        <w:rPr>
-          <w:rtl w:val="0"/>
-        </w:rPr>
-        <w:t xml:space="preserve"> can be accessed by several</w:t>
-      </w:r>
-      <w:r>
-        <w:rPr>
-          <w:b w:val="1"/>
-          <w:color w:val="4a86e8"/>
-          <w:rtl w:val="0"/>
-        </w:rPr>
-        <w:t xml:space="preserve"> Card types</w:t>
-      </w:r>
-      <w:r>
-        <w:rPr>
-          <w:rtl w:val="0"/>
-        </w:rPr>
-        <w:t xml:space="preserve">. Each </w:t>
-      </w:r>
-      <w:r>
-        <w:rPr>
-          <w:b w:val="1"/>
-          <w:color w:val="4a86e8"/>
-          <w:rtl w:val="0"/>
-        </w:rPr>
-        <w:t xml:space="preserve">S</w:t>
-      </w:r>
-      <w:r>
-        <w:rPr>
-          <w:b w:val="1"/>
-          <w:color w:val="4a86e8"/>
-          <w:rtl w:val="0"/>
-        </w:rPr>
-        <w:t xml:space="preserve">portclub</w:t>
-      </w:r>
-      <w:r>
-        <w:rPr>
-          <w:rtl w:val="0"/>
-        </w:rPr>
-        <w:t xml:space="preserve"> has a </w:t>
-      </w:r>
-      <w:r>
-        <w:rPr>
-          <w:i w:val="1"/>
-          <w:color w:val="4a86e8"/>
-          <w:rtl w:val="0"/>
-        </w:rPr>
-        <w:t xml:space="preserve">name</w:t>
-      </w:r>
-      <w:r>
-        <w:rPr>
-          <w:rtl w:val="0"/>
-        </w:rPr>
-        <w:t xml:space="preserve">,</w:t>
-      </w:r>
-      <w:r>
-        <w:rPr>
-          <w:i w:val="1"/>
-          <w:color w:val="4a86e8"/>
-          <w:rtl w:val="0"/>
-        </w:rPr>
-        <w:t xml:space="preserve"> working hours</w:t>
-      </w:r>
-      <w:r>
-        <w:rPr>
-          <w:rtl w:val="0"/>
-        </w:rPr>
-        <w:t xml:space="preserve">, </w:t>
-      </w:r>
-      <w:r>
-        <w:rPr>
-          <w:b w:val="1"/>
-          <w:color w:val="4a86e8"/>
-          <w:rtl w:val="0"/>
-        </w:rPr>
-        <w:t xml:space="preserve">Contacts, </w:t>
-      </w:r>
-      <w:r>
-        <w:rPr>
-          <w:rtl w:val="0"/>
-        </w:rPr>
-        <w:t xml:space="preserve">list of available</w:t>
-      </w:r>
-      <w:r>
-        <w:rPr>
-          <w:b w:val="1"/>
-          <w:color w:val="4a86e8"/>
-          <w:rtl w:val="0"/>
-        </w:rPr>
-        <w:t xml:space="preserve"> Activities </w:t>
-      </w:r>
-      <w:r>
-        <w:rPr>
-          <w:rtl w:val="0"/>
-        </w:rPr>
-        <w:t xml:space="preserve">with its </w:t>
-      </w:r>
-      <w:r>
-        <w:rPr>
-          <w:i w:val="1"/>
-          <w:color w:val="4a86e8"/>
-          <w:rtl w:val="0"/>
-        </w:rPr>
-        <w:t xml:space="preserve">duration time</w:t>
-      </w:r>
-      <w:r>
-        <w:rPr>
-          <w:rtl w:val="0"/>
-        </w:rPr>
         <w:t xml:space="preserve">. </w:t>
       </w:r>
-    </w:p>
-    <w:p>
-      <w:pPr>
-        <w:keepNext w:val="0"/>
-        <w:keepLines w:val="0"/>
-        <w:pageBreakBefore w:val="0"/>
-        <w:widowControl w:val="1"/>
-        <w:numPr>
-          <w:ilvl w:val="0"/>
-          <w:numId w:val="1"/>
-        </w:numPr>
-        <w:pBdr>
-          <w:top w:space="0" w:sz="0" w:val="nil"/>
-          <w:left w:space="0" w:sz="0" w:val="nil"/>
-          <w:bottom w:space="0" w:sz="0" w:val="nil"/>
-          <w:right w:space="0" w:sz="0" w:val="nil"/>
-          <w:between w:space="0" w:sz="0" w:val="nil"/>
-        </w:pBdr>
-        <w:shd w:fill="auto" w:val="clear"/>
-        <w:spacing w:after="0" w:before="0" w:line="276" w:lineRule="auto"/>
-        <w:ind w:left="720" w:right="0" w:hanging="360"/>
-        <w:jc w:val="left"/>
-      </w:pPr>
-      <w:r>
-        <w:rPr>
-          <w:b w:val="1"/>
-          <w:color w:val="4a86e8"/>
-          <w:rtl w:val="0"/>
-        </w:rPr>
-        <w:t xml:space="preserve">Activity</w:t>
-      </w:r>
-      <w:r>
-        <w:rPr>
-          <w:rtl w:val="0"/>
-        </w:rPr>
-        <w:t xml:space="preserve"> is one of </w:t>
-      </w:r>
-      <w:r>
-        <w:rPr>
-          <w:b w:val="1"/>
-          <w:color w:val="4a86e8"/>
-          <w:rtl w:val="0"/>
-        </w:rPr>
-        <w:t xml:space="preserve">Sportclub</w:t>
-      </w:r>
-      <w:r>
-        <w:rPr>
-          <w:rtl w:val="0"/>
-        </w:rPr>
-        <w:t xml:space="preserve"> services, which is available to each</w:t>
-      </w:r>
-      <w:r>
-        <w:rPr>
-          <w:b w:val="1"/>
-          <w:color w:val="4a86e8"/>
-          <w:rtl w:val="0"/>
-        </w:rPr>
-        <w:t xml:space="preserve"> User</w:t>
-      </w:r>
-      <w:r>
-        <w:rPr>
-          <w:rtl w:val="0"/>
-        </w:rPr>
-        <w:t xml:space="preserve"> who has access to this </w:t>
-      </w:r>
-      <w:r>
-        <w:rPr>
-          <w:b w:val="1"/>
-          <w:color w:val="4a86e8"/>
-          <w:rtl w:val="0"/>
-        </w:rPr>
-        <w:t xml:space="preserve">Sportclub. Activities</w:t>
-      </w:r>
-      <w:r>
-        <w:rPr>
-          <w:rtl w:val="0"/>
-        </w:rPr>
-        <w:t xml:space="preserve"> contain </w:t>
-      </w:r>
-      <w:r>
-        <w:rPr>
-          <w:i w:val="1"/>
-          <w:color w:val="4a86e8"/>
-          <w:rtl w:val="0"/>
-        </w:rPr>
-        <w:t xml:space="preserve">name</w:t>
-      </w:r>
-      <w:r>
-        <w:rPr>
-          <w:rtl w:val="0"/>
-        </w:rPr>
-        <w:t xml:space="preserve">.</w:t>
-      </w:r>
-    </w:p>
-    <w:p>
-      <w:pPr>
-        <w:keepNext w:val="0"/>
-        <w:keepLines w:val="0"/>
-        <w:pageBreakBefore w:val="0"/>
-        <w:widowControl w:val="1"/>
-        <w:numPr>
-          <w:ilvl w:val="0"/>
-          <w:numId w:val="1"/>
-        </w:numPr>
-        <w:pBdr>
-          <w:top w:space="0" w:sz="0" w:val="nil"/>
-          <w:left w:space="0" w:sz="0" w:val="nil"/>
-          <w:bottom w:space="0" w:sz="0" w:val="nil"/>
-          <w:right w:space="0" w:sz="0" w:val="nil"/>
-          <w:between w:space="0" w:sz="0" w:val="nil"/>
-        </w:pBdr>
-        <w:shd w:fill="auto" w:val="clear"/>
-        <w:spacing w:after="0" w:before="0" w:line="276" w:lineRule="auto"/>
-        <w:ind w:left="720" w:right="0" w:hanging="360"/>
-        <w:jc w:val="left"/>
-      </w:pPr>
-      <w:r>
-        <w:rPr>
-          <w:i w:val="1"/>
-          <w:color w:val="4a86e8"/>
-          <w:rtl w:val="0"/>
-        </w:rPr>
-        <w:t xml:space="preserve">Each</w:t>
-      </w:r>
-      <w:r>
-        <w:rPr>
-          <w:rtl w:val="0"/>
-        </w:rPr>
-        <w:t xml:space="preserve"> </w:t>
-      </w:r>
-      <w:r>
-        <w:rPr>
-          <w:b w:val="1"/>
-          <w:color w:val="4a86e8"/>
-          <w:rtl w:val="0"/>
-        </w:rPr>
-        <w:t xml:space="preserve">User </w:t>
-      </w:r>
-      <w:r>
-        <w:rPr>
-          <w:rtl w:val="0"/>
-        </w:rPr>
-        <w:t xml:space="preserve">can </w:t>
-      </w:r>
-      <w:r>
-        <w:rPr>
-          <w:color w:val="4a86e8"/>
-          <w:u w:val="single"/>
+      <w:r>
+        <w:rPr>
+          <w:b w:val="1"/>
+          <w:color w:val="4a86e8"/>
+          <w:rtl w:val="0"/>
+        </w:rPr>
+        <w:t xml:space="preserve">Rating</w:t>
+      </w:r>
+      <w:r>
+        <w:rPr>
+          <w:rtl w:val="0"/>
+        </w:rPr>
+        <w:t xml:space="preserve"> must </w:t>
+      </w:r>
+      <w:r>
+        <w:rPr>
+          <w:rtl w:val="0"/>
+        </w:rPr>
+        <w:t xml:space="preserve">include </w:t>
+      </w:r>
+      <w:r>
+        <w:rPr>
+          <w:i w:val="1"/>
+          <w:color w:val="4a86e8"/>
+          <w:rtl w:val="0"/>
+        </w:rPr>
+        <w:t xml:space="preserve">user</w:t>
+      </w:r>
+      <w:r>
+        <w:rPr>
+          <w:i w:val="1"/>
+          <w:color w:val="4a86e8"/>
+          <w:rtl w:val="0"/>
+        </w:rPr>
+        <w:t xml:space="preserve"> name</w:t>
+      </w:r>
+      <w:r>
+        <w:rPr>
+          <w:rtl w:val="0"/>
+        </w:rPr>
+        <w:t xml:space="preserve">, who created feedback, sportclub name, which is assessed, </w:t>
+      </w:r>
+      <w:r>
+        <w:rPr>
+          <w:i w:val="1"/>
+          <w:color w:val="4a86e8"/>
           <w:rtl w:val="0"/>
         </w:rPr>
         <w:t xml:space="preserve">rate</w:t>
@@ -2347,76 +2514,6 @@
         <w:rPr>
           <w:rtl w:val="0"/>
         </w:rPr>
-        <w:t xml:space="preserve"> each </w:t>
-      </w:r>
-      <w:r>
-        <w:rPr>
-          <w:b w:val="1"/>
-          <w:color w:val="4a86e8"/>
-          <w:rtl w:val="0"/>
-        </w:rPr>
-        <w:t xml:space="preserve">Sportclub</w:t>
-      </w:r>
-      <w:r>
-        <w:rPr>
-          <w:rtl w:val="0"/>
-        </w:rPr>
-        <w:t xml:space="preserve">. </w:t>
-      </w:r>
-      <w:r>
-        <w:rPr>
-          <w:b w:val="1"/>
-          <w:color w:val="4a86e8"/>
-          <w:rtl w:val="0"/>
-        </w:rPr>
-        <w:t xml:space="preserve">Rating</w:t>
-      </w:r>
-      <w:r>
-        <w:rPr>
-          <w:rtl w:val="0"/>
-        </w:rPr>
-        <w:t xml:space="preserve"> must </w:t>
-      </w:r>
-      <w:r>
-        <w:rPr>
-          <w:rtl w:val="0"/>
-        </w:rPr>
-        <w:t xml:space="preserve">include </w:t>
-      </w:r>
-      <w:r>
-        <w:rPr>
-          <w:i w:val="1"/>
-          <w:color w:val="4a86e8"/>
-          <w:rtl w:val="0"/>
-        </w:rPr>
-        <w:t xml:space="preserve">user</w:t>
-      </w:r>
-      <w:r>
-        <w:rPr>
-          <w:i w:val="1"/>
-          <w:color w:val="4a86e8"/>
-          <w:rtl w:val="0"/>
-        </w:rPr>
-        <w:t xml:space="preserve"> name</w:t>
-      </w:r>
-      <w:r>
-        <w:rPr>
-          <w:rtl w:val="0"/>
-        </w:rPr>
-        <w:t xml:space="preserve">, who created feedback, sportclub name, which is assessed, </w:t>
-      </w:r>
-      <w:r>
-        <w:rPr>
-          <w:i w:val="1"/>
-          <w:color w:val="4a86e8"/>
-          <w:rtl w:val="0"/>
-        </w:rPr>
-        <w:t xml:space="preserve">rate</w:t>
-      </w:r>
-      <w:r>
-        <w:rPr>
-          <w:rtl w:val="0"/>
-        </w:rPr>
         <w:t xml:space="preserve"> and can include </w:t>
       </w:r>
       <w:r>
@@ -2431,7 +2528,7 @@
         <w:rPr>
           <w:rtl w:val="0"/>
         </w:rPr>
-        <w:t xml:space="preserve">.</w:t>
+        <w:t xml:space="preserve">. Each user can add each sportclub only once.</w:t>
       </w:r>
       <w:r>
         <w:rPr>

</xml_diff>

<commit_message>
update schemas and requirements
</commit_message>
<xml_diff>
--- a/Design/Requirements/Requirements.docx
+++ b/Design/Requirements/Requirements.docx
@@ -33,6 +33,7 @@
     </w:p>
     <w:p>
       <w:pPr>
+        <w:jc w:val="both"/>
         <w:rPr>
           <w:b w:val="1"/>
           <w:sz w:val="23"/>
@@ -47,6 +48,7 @@
     </w:p>
     <w:p>
       <w:pPr>
+        <w:jc w:val="both"/>
         <w:rPr>
           <w:sz w:val="23"/>
           <w:szCs w:val="23"/>
@@ -63,6 +65,7 @@
     </w:p>
     <w:p>
       <w:pPr>
+        <w:jc w:val="both"/>
         <w:rPr>
           <w:sz w:val="23"/>
           <w:szCs w:val="23"/>
@@ -79,6 +82,7 @@
     </w:p>
     <w:p>
       <w:pPr>
+        <w:jc w:val="both"/>
         <w:rPr>
           <w:sz w:val="24"/>
           <w:szCs w:val="24"/>
@@ -164,7 +168,7 @@
         <w:shd w:fill="ffffff" w:val="clear"/>
         <w:spacing w:after="0" w:afterAutospacing="0" w:before="220" w:line="276" w:lineRule="auto"/>
         <w:ind w:left="720" w:right="0" w:hanging="360"/>
-        <w:jc w:val="left"/>
+        <w:jc w:val="both"/>
         <w:rPr>
           <w:color w:val="242424"/>
         </w:rPr>
@@ -369,7 +373,7 @@
         <w:shd w:fill="ffffff" w:val="clear"/>
         <w:spacing w:after="0" w:afterAutospacing="0" w:before="0" w:beforeAutospacing="0" w:line="276" w:lineRule="auto"/>
         <w:ind w:left="720" w:right="0" w:hanging="360"/>
-        <w:jc w:val="left"/>
+        <w:jc w:val="both"/>
         <w:rPr>
           <w:color w:val="242424"/>
         </w:rPr>
@@ -497,7 +501,7 @@
         <w:shd w:fill="ffffff" w:val="clear"/>
         <w:spacing w:after="0" w:afterAutospacing="0" w:before="0" w:beforeAutospacing="0" w:line="276" w:lineRule="auto"/>
         <w:ind w:left="720" w:right="0" w:hanging="360"/>
-        <w:jc w:val="left"/>
+        <w:jc w:val="both"/>
         <w:rPr>
           <w:color w:val="242424"/>
         </w:rPr>
@@ -580,7 +584,7 @@
         <w:shd w:fill="ffffff" w:val="clear"/>
         <w:spacing w:after="0" w:afterAutospacing="0" w:before="0" w:beforeAutospacing="0" w:line="276" w:lineRule="auto"/>
         <w:ind w:left="720" w:right="0" w:hanging="360"/>
-        <w:jc w:val="left"/>
+        <w:jc w:val="both"/>
         <w:rPr>
           <w:color w:val="242424"/>
           <w:sz w:val="21"/>
@@ -705,7 +709,7 @@
         <w:shd w:fill="ffffff" w:val="clear"/>
         <w:spacing w:after="0" w:afterAutospacing="0" w:before="0" w:beforeAutospacing="0" w:line="276" w:lineRule="auto"/>
         <w:ind w:left="720" w:right="0" w:hanging="360"/>
-        <w:jc w:val="left"/>
+        <w:jc w:val="both"/>
         <w:rPr>
           <w:color w:val="242424"/>
         </w:rPr>
@@ -778,7 +782,7 @@
         <w:shd w:fill="ffffff" w:val="clear"/>
         <w:spacing w:after="0" w:afterAutospacing="0" w:before="0" w:beforeAutospacing="0" w:line="276" w:lineRule="auto"/>
         <w:ind w:left="720" w:right="0" w:hanging="360"/>
-        <w:jc w:val="left"/>
+        <w:jc w:val="both"/>
         <w:rPr>
           <w:color w:val="242424"/>
         </w:rPr>
@@ -894,7 +898,7 @@
         <w:shd w:fill="ffffff" w:val="clear"/>
         <w:spacing w:after="0" w:afterAutospacing="0" w:before="0" w:beforeAutospacing="0" w:line="276" w:lineRule="auto"/>
         <w:ind w:left="720" w:right="0" w:hanging="360"/>
-        <w:jc w:val="left"/>
+        <w:jc w:val="both"/>
         <w:rPr>
           <w:color w:val="242424"/>
           <w:u w:val="none"/>
@@ -970,6 +974,7 @@
         <w:shd w:fill="ffffff" w:val="clear"/>
         <w:spacing w:after="0" w:afterAutospacing="0" w:before="0" w:beforeAutospacing="0" w:lineRule="auto"/>
         <w:ind w:left="720" w:hanging="360"/>
+        <w:jc w:val="both"/>
         <w:rPr>
           <w:color w:val="242424"/>
         </w:rPr>
@@ -1014,6 +1019,7 @@
         <w:shd w:fill="ffffff" w:val="clear"/>
         <w:spacing w:after="0" w:afterAutospacing="0" w:before="0" w:beforeAutospacing="0" w:lineRule="auto"/>
         <w:ind w:left="720" w:hanging="360"/>
+        <w:jc w:val="both"/>
         <w:rPr>
           <w:color w:val="242424"/>
         </w:rPr>
@@ -1078,7 +1084,7 @@
         <w:shd w:fill="ffffff" w:val="clear"/>
         <w:spacing w:after="0" w:afterAutospacing="0" w:before="0" w:beforeAutospacing="0" w:line="276" w:lineRule="auto"/>
         <w:ind w:left="720" w:right="0" w:hanging="360"/>
-        <w:jc w:val="left"/>
+        <w:jc w:val="both"/>
         <w:rPr>
           <w:color w:val="242424"/>
           <w:u w:val="none"/>
@@ -1185,6 +1191,7 @@
         </w:numPr>
         <w:spacing w:after="0" w:afterAutospacing="0"/>
         <w:ind w:left="720" w:hanging="360"/>
+        <w:jc w:val="both"/>
         <w:rPr>
           <w:color w:val="242424"/>
         </w:rPr>
@@ -1285,7 +1292,7 @@
         <w:shd w:fill="ffffff" w:val="clear"/>
         <w:spacing w:after="0" w:afterAutospacing="0" w:before="0" w:beforeAutospacing="0" w:line="276" w:lineRule="auto"/>
         <w:ind w:left="720" w:right="0" w:hanging="360"/>
-        <w:jc w:val="left"/>
+        <w:jc w:val="both"/>
         <w:rPr>
           <w:color w:val="242424"/>
           <w:sz w:val="21"/>
@@ -1432,7 +1439,7 @@
         <w:shd w:fill="ffffff" w:val="clear"/>
         <w:spacing w:after="0" w:afterAutospacing="0" w:before="0" w:beforeAutospacing="0" w:line="276" w:lineRule="auto"/>
         <w:ind w:left="720" w:right="0" w:hanging="360"/>
-        <w:jc w:val="left"/>
+        <w:jc w:val="both"/>
         <w:rPr>
           <w:color w:val="242424"/>
           <w:sz w:val="21"/>
@@ -1588,7 +1595,7 @@
         <w:shd w:fill="auto" w:val="clear"/>
         <w:spacing w:after="0" w:before="0" w:line="276" w:lineRule="auto"/>
         <w:ind w:left="720" w:right="0" w:hanging="360"/>
-        <w:jc w:val="left"/>
+        <w:jc w:val="both"/>
       </w:pPr>
       <w:r>
         <w:rPr>
@@ -1809,7 +1816,7 @@
         <w:shd w:fill="auto" w:val="clear"/>
         <w:spacing w:after="0" w:before="0" w:line="276" w:lineRule="auto"/>
         <w:ind w:left="720" w:right="0" w:hanging="360"/>
-        <w:jc w:val="left"/>
+        <w:jc w:val="both"/>
       </w:pPr>
       <w:r>
         <w:rPr>
@@ -2014,6 +2021,7 @@
           <w:numId w:val="1"/>
         </w:numPr>
         <w:ind w:left="720" w:hanging="360"/>
+        <w:jc w:val="both"/>
       </w:pPr>
       <w:r>
         <w:rPr>
@@ -2070,7 +2078,7 @@
         <w:shd w:fill="auto" w:val="clear"/>
         <w:spacing w:after="0" w:before="0" w:line="276" w:lineRule="auto"/>
         <w:ind w:left="720" w:right="0" w:hanging="360"/>
-        <w:jc w:val="left"/>
+        <w:jc w:val="both"/>
       </w:pPr>
       <w:r>
         <w:rPr>
@@ -2142,15 +2150,7 @@
           <w:color w:val="4a86e8"/>
           <w:rtl w:val="0"/>
         </w:rPr>
-        <w:t xml:space="preserve"> date, card type, </w:t>
-      </w:r>
-      <w:r>
-        <w:rPr>
-          <w:i w:val="1"/>
-          <w:color w:val="4a86e8"/>
-          <w:rtl w:val="0"/>
-        </w:rPr>
-        <w:t xml:space="preserve">user</w:t>
+        <w:t xml:space="preserve"> date, card type, payment </w:t>
       </w:r>
       <w:r>
         <w:rPr>
@@ -2158,7 +2158,39 @@
           <w:szCs w:val="23"/>
           <w:rtl w:val="0"/>
         </w:rPr>
-        <w:t xml:space="preserve">.</w:t>
+        <w:t xml:space="preserve">and</w:t>
+      </w:r>
+      <w:r>
+        <w:rPr>
+          <w:i w:val="1"/>
+          <w:color w:val="4a86e8"/>
+          <w:rtl w:val="0"/>
+        </w:rPr>
+        <w:t xml:space="preserve"> number</w:t>
+      </w:r>
+      <w:r>
+        <w:rPr>
+          <w:sz w:val="23"/>
+          <w:szCs w:val="23"/>
+          <w:rtl w:val="0"/>
+        </w:rPr>
+        <w:t xml:space="preserve">. Each </w:t>
+      </w:r>
+      <w:r>
+        <w:rPr>
+          <w:i w:val="1"/>
+          <w:color w:val="4a86e8"/>
+          <w:rtl w:val="0"/>
+        </w:rPr>
+        <w:t xml:space="preserve">number</w:t>
+      </w:r>
+      <w:r>
+        <w:rPr>
+          <w:sz w:val="23"/>
+          <w:szCs w:val="23"/>
+          <w:rtl w:val="0"/>
+        </w:rPr>
+        <w:t xml:space="preserve"> is unique and is generated after the user's payment. One payment = one card.</w:t>
       </w:r>
       <w:r>
         <w:rPr>
@@ -2186,7 +2218,7 @@
         <w:shd w:fill="auto" w:val="clear"/>
         <w:spacing w:after="0" w:before="0" w:line="276" w:lineRule="auto"/>
         <w:ind w:left="720" w:right="0" w:hanging="360"/>
-        <w:jc w:val="left"/>
+        <w:jc w:val="both"/>
       </w:pPr>
       <w:r>
         <w:rPr>
@@ -2243,6 +2275,20 @@
           <w:rtl w:val="0"/>
         </w:rPr>
         <w:t xml:space="preserve"> Card type</w:t>
+      </w:r>
+      <w:r>
+        <w:rPr>
+          <w:rtl w:val="0"/>
+        </w:rPr>
+        <w:t xml:space="preserve"> in his active</w:t>
+      </w:r>
+      <w:r>
+        <w:rPr>
+          <w:b w:val="1"/>
+          <w:color w:val="4a86e8"/>
+          <w:rtl w:val="0"/>
+        </w:rPr>
+        <w:t xml:space="preserve"> Card</w:t>
       </w:r>
       <w:r>
         <w:rPr>
@@ -2374,7 +2420,7 @@
         <w:rPr>
           <w:rtl w:val="0"/>
         </w:rPr>
-        <w:t xml:space="preserve">.</w:t>
+        <w:t xml:space="preserve">. User can’t share his card with another person. </w:t>
       </w:r>
       <w:r>
         <w:rPr>
@@ -2402,7 +2448,7 @@
         <w:shd w:fill="auto" w:val="clear"/>
         <w:spacing w:after="0" w:before="0" w:line="276" w:lineRule="auto"/>
         <w:ind w:left="720" w:right="0" w:hanging="360"/>
-        <w:jc w:val="left"/>
+        <w:jc w:val="both"/>
       </w:pPr>
       <w:r>
         <w:rPr>

</xml_diff>